<commit_message>
GFIR-10: source usage table added to project arch document
</commit_message>
<xml_diff>
--- a/user_folders/furkan_k/doc/project_arch.docx
+++ b/user_folders/furkan_k/doc/project_arch.docx
@@ -168,6 +168,139 @@
       </w:pPr>
       <w:r>
         <w:t>Transposed FIR filter’s architecture will look like Figure 9. Generics for that filter will be filter order, filter coefficients’ width, filter input’s width and filter output’s width for now. These are the very first impressions according to the project.</w:t>
+      </w:r>
+    </w:p>
+    <w:p>
+      <w:pPr>
+        <w:jc w:val="both"/>
+      </w:pPr>
+    </w:p>
+    <w:p>
+      <w:pPr>
+        <w:jc w:val="both"/>
+      </w:pPr>
+      <w:r>
+        <w:rPr>
+          <w:noProof/>
+        </w:rPr>
+        <w:drawing>
+          <wp:anchor distT="0" distB="0" distL="114300" distR="114300" simplePos="0" relativeHeight="251660288" behindDoc="0" locked="0" layoutInCell="1" allowOverlap="1" wp14:anchorId="17AB7122" wp14:editId="1E2D5708">
+            <wp:simplePos x="0" y="0"/>
+            <wp:positionH relativeFrom="margin">
+              <wp:align>center</wp:align>
+            </wp:positionH>
+            <wp:positionV relativeFrom="paragraph">
+              <wp:posOffset>92710</wp:posOffset>
+            </wp:positionV>
+            <wp:extent cx="4829175" cy="2171700"/>
+            <wp:effectExtent l="0" t="0" r="9525" b="0"/>
+            <wp:wrapNone/>
+            <wp:docPr id="910452074" name="Picture 1" descr="A screenshot of a computer&#10;&#10;Description automatically generated"/>
+            <wp:cNvGraphicFramePr>
+              <a:graphicFrameLocks xmlns:a="http://schemas.openxmlformats.org/drawingml/2006/main" noChangeAspect="1"/>
+            </wp:cNvGraphicFramePr>
+            <a:graphic xmlns:a="http://schemas.openxmlformats.org/drawingml/2006/main">
+              <a:graphicData uri="http://schemas.openxmlformats.org/drawingml/2006/picture">
+                <pic:pic xmlns:pic="http://schemas.openxmlformats.org/drawingml/2006/picture">
+                  <pic:nvPicPr>
+                    <pic:cNvPr id="910452074" name="Picture 1" descr="A screenshot of a computer&#10;&#10;Description automatically generated"/>
+                    <pic:cNvPicPr/>
+                  </pic:nvPicPr>
+                  <pic:blipFill>
+                    <a:blip r:embed="rId7">
+                      <a:extLst>
+                        <a:ext uri="{28A0092B-C50C-407E-A947-70E740481C1C}">
+                          <a14:useLocalDpi xmlns:a14="http://schemas.microsoft.com/office/drawing/2010/main" val="0"/>
+                        </a:ext>
+                      </a:extLst>
+                    </a:blip>
+                    <a:stretch>
+                      <a:fillRect/>
+                    </a:stretch>
+                  </pic:blipFill>
+                  <pic:spPr>
+                    <a:xfrm>
+                      <a:off x="0" y="0"/>
+                      <a:ext cx="4829175" cy="2171700"/>
+                    </a:xfrm>
+                    <a:prstGeom prst="rect">
+                      <a:avLst/>
+                    </a:prstGeom>
+                  </pic:spPr>
+                </pic:pic>
+              </a:graphicData>
+            </a:graphic>
+            <wp14:sizeRelH relativeFrom="page">
+              <wp14:pctWidth>0</wp14:pctWidth>
+            </wp14:sizeRelH>
+            <wp14:sizeRelV relativeFrom="page">
+              <wp14:pctHeight>0</wp14:pctHeight>
+            </wp14:sizeRelV>
+          </wp:anchor>
+        </w:drawing>
+      </w:r>
+    </w:p>
+    <w:p/>
+    <w:p/>
+    <w:p/>
+    <w:p/>
+    <w:p/>
+    <w:p/>
+    <w:p/>
+    <w:p>
+      <w:r>
+        <w:t xml:space="preserve">Source usage with 5 </w:t>
+      </w:r>
+      <w:r>
+        <w:t>th order filter</w:t>
+      </w:r>
+    </w:p>
+    <w:p>
+      <w:r>
+        <w:rPr>
+          <w:noProof/>
+        </w:rPr>
+        <w:lastRenderedPageBreak/>
+        <w:drawing>
+          <wp:inline distT="0" distB="0" distL="0" distR="0" wp14:anchorId="2CDC40DF" wp14:editId="6BE0E0C6">
+            <wp:extent cx="4886325" cy="2457450"/>
+            <wp:effectExtent l="0" t="0" r="9525" b="0"/>
+            <wp:docPr id="1614843401" name="Picture 1" descr="A screenshot of a computer&#10;&#10;Description automatically generated"/>
+            <wp:cNvGraphicFramePr>
+              <a:graphicFrameLocks xmlns:a="http://schemas.openxmlformats.org/drawingml/2006/main" noChangeAspect="1"/>
+            </wp:cNvGraphicFramePr>
+            <a:graphic xmlns:a="http://schemas.openxmlformats.org/drawingml/2006/main">
+              <a:graphicData uri="http://schemas.openxmlformats.org/drawingml/2006/picture">
+                <pic:pic xmlns:pic="http://schemas.openxmlformats.org/drawingml/2006/picture">
+                  <pic:nvPicPr>
+                    <pic:cNvPr id="1614843401" name="Picture 1" descr="A screenshot of a computer&#10;&#10;Description automatically generated"/>
+                    <pic:cNvPicPr/>
+                  </pic:nvPicPr>
+                  <pic:blipFill>
+                    <a:blip r:embed="rId8"/>
+                    <a:stretch>
+                      <a:fillRect/>
+                    </a:stretch>
+                  </pic:blipFill>
+                  <pic:spPr>
+                    <a:xfrm>
+                      <a:off x="0" y="0"/>
+                      <a:ext cx="4886325" cy="2457450"/>
+                    </a:xfrm>
+                    <a:prstGeom prst="rect">
+                      <a:avLst/>
+                    </a:prstGeom>
+                  </pic:spPr>
+                </pic:pic>
+              </a:graphicData>
+            </a:graphic>
+          </wp:inline>
+        </w:drawing>
+      </w:r>
+    </w:p>
+    <w:p>
+      <w:r>
+        <w:t xml:space="preserve">Source usage with 60 th order filter </w:t>
       </w:r>
     </w:p>
     <w:sectPr>

</xml_diff>

<commit_message>
GFIR-10: transposed fir filter design and project arch files update
</commit_message>
<xml_diff>
--- a/user_folders/furkan_k/doc/project_arch.docx
+++ b/user_folders/furkan_k/doc/project_arch.docx
@@ -299,8 +299,213 @@
       </w:r>
     </w:p>
     <w:p>
+      <w:pPr>
+        <w:tabs>
+          <w:tab w:val="center" w:pos="4536"/>
+        </w:tabs>
+      </w:pPr>
       <w:r>
         <w:t xml:space="preserve">Source usage with 60 th order filter </w:t>
+      </w:r>
+      <w:r>
+        <w:tab/>
+      </w:r>
+    </w:p>
+    <w:p>
+      <w:pPr>
+        <w:tabs>
+          <w:tab w:val="center" w:pos="4536"/>
+        </w:tabs>
+      </w:pPr>
+      <w:r>
+        <w:rPr>
+          <w:noProof/>
+        </w:rPr>
+        <w:drawing>
+          <wp:anchor distT="0" distB="0" distL="114300" distR="114300" simplePos="0" relativeHeight="251662336" behindDoc="0" locked="0" layoutInCell="1" allowOverlap="1" wp14:anchorId="36985B3A" wp14:editId="3DF5F45D">
+            <wp:simplePos x="0" y="0"/>
+            <wp:positionH relativeFrom="margin">
+              <wp:align>left</wp:align>
+            </wp:positionH>
+            <wp:positionV relativeFrom="paragraph">
+              <wp:posOffset>318770</wp:posOffset>
+            </wp:positionV>
+            <wp:extent cx="4832156" cy="1495425"/>
+            <wp:effectExtent l="0" t="0" r="6985" b="0"/>
+            <wp:wrapNone/>
+            <wp:docPr id="2008188157" name="Picture 1" descr="A screenshot of a white sheet with black numbers&#10;&#10;Description automatically generated"/>
+            <wp:cNvGraphicFramePr>
+              <a:graphicFrameLocks xmlns:a="http://schemas.openxmlformats.org/drawingml/2006/main" noChangeAspect="1"/>
+            </wp:cNvGraphicFramePr>
+            <a:graphic xmlns:a="http://schemas.openxmlformats.org/drawingml/2006/main">
+              <a:graphicData uri="http://schemas.openxmlformats.org/drawingml/2006/picture">
+                <pic:pic xmlns:pic="http://schemas.openxmlformats.org/drawingml/2006/picture">
+                  <pic:nvPicPr>
+                    <pic:cNvPr id="2008188157" name="Picture 1" descr="A screenshot of a white sheet with black numbers&#10;&#10;Description automatically generated"/>
+                    <pic:cNvPicPr/>
+                  </pic:nvPicPr>
+                  <pic:blipFill>
+                    <a:blip r:embed="rId9">
+                      <a:extLst>
+                        <a:ext uri="{28A0092B-C50C-407E-A947-70E740481C1C}">
+                          <a14:useLocalDpi xmlns:a14="http://schemas.microsoft.com/office/drawing/2010/main" val="0"/>
+                        </a:ext>
+                      </a:extLst>
+                    </a:blip>
+                    <a:stretch>
+                      <a:fillRect/>
+                    </a:stretch>
+                  </pic:blipFill>
+                  <pic:spPr>
+                    <a:xfrm>
+                      <a:off x="0" y="0"/>
+                      <a:ext cx="4832156" cy="1495425"/>
+                    </a:xfrm>
+                    <a:prstGeom prst="rect">
+                      <a:avLst/>
+                    </a:prstGeom>
+                  </pic:spPr>
+                </pic:pic>
+              </a:graphicData>
+            </a:graphic>
+            <wp14:sizeRelH relativeFrom="page">
+              <wp14:pctWidth>0</wp14:pctWidth>
+            </wp14:sizeRelH>
+            <wp14:sizeRelV relativeFrom="page">
+              <wp14:pctHeight>0</wp14:pctHeight>
+            </wp14:sizeRelV>
+          </wp:anchor>
+        </w:drawing>
+      </w:r>
+    </w:p>
+    <w:p>
+      <w:pPr>
+        <w:tabs>
+          <w:tab w:val="center" w:pos="4536"/>
+        </w:tabs>
+      </w:pPr>
+    </w:p>
+    <w:p>
+      <w:pPr>
+        <w:tabs>
+          <w:tab w:val="center" w:pos="4536"/>
+        </w:tabs>
+      </w:pPr>
+    </w:p>
+    <w:p>
+      <w:pPr>
+        <w:tabs>
+          <w:tab w:val="center" w:pos="4536"/>
+        </w:tabs>
+      </w:pPr>
+    </w:p>
+    <w:p>
+      <w:pPr>
+        <w:tabs>
+          <w:tab w:val="center" w:pos="4536"/>
+        </w:tabs>
+      </w:pPr>
+    </w:p>
+    <w:p>
+      <w:pPr>
+        <w:tabs>
+          <w:tab w:val="center" w:pos="4536"/>
+        </w:tabs>
+      </w:pPr>
+    </w:p>
+    <w:p>
+      <w:r>
+        <w:t xml:space="preserve">Source usage with </w:t>
+      </w:r>
+      <w:r>
+        <w:t>5</w:t>
+      </w:r>
+      <w:r>
+        <w:t xml:space="preserve"> th order filter after the last modifications</w:t>
+      </w:r>
+    </w:p>
+    <w:p>
+      <w:pPr>
+        <w:tabs>
+          <w:tab w:val="center" w:pos="4536"/>
+        </w:tabs>
+      </w:pPr>
+      <w:r>
+        <w:rPr>
+          <w:noProof/>
+        </w:rPr>
+        <w:drawing>
+          <wp:anchor distT="0" distB="0" distL="114300" distR="114300" simplePos="0" relativeHeight="251661312" behindDoc="0" locked="0" layoutInCell="1" allowOverlap="1" wp14:anchorId="6B385FB9" wp14:editId="0788A318">
+            <wp:simplePos x="0" y="0"/>
+            <wp:positionH relativeFrom="margin">
+              <wp:align>left</wp:align>
+            </wp:positionH>
+            <wp:positionV relativeFrom="paragraph">
+              <wp:posOffset>335280</wp:posOffset>
+            </wp:positionV>
+            <wp:extent cx="4923037" cy="1571625"/>
+            <wp:effectExtent l="0" t="0" r="0" b="0"/>
+            <wp:wrapNone/>
+            <wp:docPr id="511712757" name="Picture 1" descr="A screenshot of a white sheet with numbers&#10;&#10;Description automatically generated"/>
+            <wp:cNvGraphicFramePr>
+              <a:graphicFrameLocks xmlns:a="http://schemas.openxmlformats.org/drawingml/2006/main" noChangeAspect="1"/>
+            </wp:cNvGraphicFramePr>
+            <a:graphic xmlns:a="http://schemas.openxmlformats.org/drawingml/2006/main">
+              <a:graphicData uri="http://schemas.openxmlformats.org/drawingml/2006/picture">
+                <pic:pic xmlns:pic="http://schemas.openxmlformats.org/drawingml/2006/picture">
+                  <pic:nvPicPr>
+                    <pic:cNvPr id="511712757" name="Picture 1" descr="A screenshot of a white sheet with numbers&#10;&#10;Description automatically generated"/>
+                    <pic:cNvPicPr/>
+                  </pic:nvPicPr>
+                  <pic:blipFill>
+                    <a:blip r:embed="rId10">
+                      <a:extLst>
+                        <a:ext uri="{28A0092B-C50C-407E-A947-70E740481C1C}">
+                          <a14:useLocalDpi xmlns:a14="http://schemas.microsoft.com/office/drawing/2010/main" val="0"/>
+                        </a:ext>
+                      </a:extLst>
+                    </a:blip>
+                    <a:stretch>
+                      <a:fillRect/>
+                    </a:stretch>
+                  </pic:blipFill>
+                  <pic:spPr>
+                    <a:xfrm>
+                      <a:off x="0" y="0"/>
+                      <a:ext cx="4923037" cy="1571625"/>
+                    </a:xfrm>
+                    <a:prstGeom prst="rect">
+                      <a:avLst/>
+                    </a:prstGeom>
+                  </pic:spPr>
+                </pic:pic>
+              </a:graphicData>
+            </a:graphic>
+            <wp14:sizeRelH relativeFrom="page">
+              <wp14:pctWidth>0</wp14:pctWidth>
+            </wp14:sizeRelH>
+            <wp14:sizeRelV relativeFrom="page">
+              <wp14:pctHeight>0</wp14:pctHeight>
+            </wp14:sizeRelV>
+          </wp:anchor>
+        </w:drawing>
+      </w:r>
+    </w:p>
+    <w:p/>
+    <w:p/>
+    <w:p/>
+    <w:p/>
+    <w:p/>
+    <w:p/>
+    <w:p>
+      <w:r>
+        <w:t>Source usage</w:t>
+      </w:r>
+      <w:r>
+        <w:t xml:space="preserve"> with 60 th order filter</w:t>
+      </w:r>
+      <w:r>
+        <w:t xml:space="preserve"> after the last modifications</w:t>
       </w:r>
     </w:p>
     <w:sectPr>

</xml_diff>